<commit_message>
Version1 de la génération de lettre d'acceptation et de refus
</commit_message>
<xml_diff>
--- a/lettres/target/Test.docx
+++ b/lettres/target/Test.docx
@@ -9,41 +9,23 @@
     </w:p>
     <w:p>
       <w:r>
-        <w:t>$</w:t>
+        <w:t>Dupont Jean 2 !</w:t>
       </w:r>
       <w:proofErr w:type="spellStart"/>
-      <w:r>
-        <w:t>name</w:t>
-      </w:r>
       <w:proofErr w:type="spellEnd"/>
-      <w:r>
-        <w:t xml:space="preserve"> </w:t>
-      </w:r>
       <w:bookmarkStart w:id="0" w:name="_GoBack"/>
       <w:bookmarkEnd w:id="0"/>
-      <w:r>
-        <w:t>2 !</w:t>
-      </w:r>
     </w:p>
     <w:p>
       <w:r>
-        <w:t>$</w:t>
+        <w:t>Dupont 3 ?</w:t>
       </w:r>
       <w:proofErr w:type="spellStart"/>
-      <w:r>
-        <w:t>firstname</w:t>
-      </w:r>
       <w:proofErr w:type="spellEnd"/>
-      <w:r>
-        <w:t xml:space="preserve"> 3 ?</w:t>
-      </w:r>
     </w:p>
     <w:p>
       <w:r>
-        <w:t>$lastname</w:t>
-      </w:r>
-      <w:r>
-        <w:t xml:space="preserve"> 4 .</w:t>
+        <w:t>Jean 4 .</w:t>
       </w:r>
     </w:p>
     <w:sectPr>

</xml_diff>